<commit_message>
added first initialization to visualizations
</commit_message>
<xml_diff>
--- a/ParticleSwarm/ParticleSwarm.docx
+++ b/ParticleSwarm/ParticleSwarm.docx
@@ -1606,7 +1606,7 @@
         <w:rPr>
           <w:rStyle w:val="NormalTok"/>
         </w:rPr>
-        <w:t xml:space="preserve">(j</w:t>
+        <w:t xml:space="preserve">((j</w:t>
       </w:r>
       <w:r>
         <w:rPr>
@@ -1685,6 +1685,48 @@
           <w:rStyle w:val="DecValTok"/>
         </w:rPr>
         <w:t xml:space="preserve">20</w:t>
+      </w:r>
+      <w:r>
+        <w:rPr>
+          <w:rStyle w:val="NormalTok"/>
+        </w:rPr>
+        <w:t xml:space="preserve">) </w:t>
+      </w:r>
+      <w:r>
+        <w:rPr>
+          <w:rStyle w:val="OperatorTok"/>
+        </w:rPr>
+        <w:t xml:space="preserve">||</w:t>
+      </w:r>
+      <w:r>
+        <w:rPr>
+          <w:rStyle w:val="StringTok"/>
+        </w:rPr>
+        <w:t xml:space="preserve"> </w:t>
+      </w:r>
+      <w:r>
+        <w:rPr>
+          <w:rStyle w:val="NormalTok"/>
+        </w:rPr>
+        <w:t xml:space="preserve">j </w:t>
+      </w:r>
+      <w:r>
+        <w:rPr>
+          <w:rStyle w:val="OperatorTok"/>
+        </w:rPr>
+        <w:t xml:space="preserve">==</w:t>
+      </w:r>
+      <w:r>
+        <w:rPr>
+          <w:rStyle w:val="StringTok"/>
+        </w:rPr>
+        <w:t xml:space="preserve"> </w:t>
+      </w:r>
+      <w:r>
+        <w:rPr>
+          <w:rStyle w:val="DecValTok"/>
+        </w:rPr>
+        <w:t xml:space="preserve">1</w:t>
       </w:r>
       <w:r>
         <w:rPr>
@@ -2468,192 +2510,6 @@
           </wp:inline>
         </w:drawing>
       </w:r>
-    </w:p>
-    <w:p>
-      <w:pPr>
-        <w:pStyle w:val="SourceCode"/>
-      </w:pPr>
-      <w:r>
-        <w:rPr>
-          <w:rStyle w:val="VerbatimChar"/>
-        </w:rPr>
-        <w:t xml:space="preserve">## best x value:  -8.493187e-17 </w:t>
-      </w:r>
-      <w:r>
-        <w:br w:type="textWrapping"/>
-      </w:r>
-      <w:r>
-        <w:rPr>
-          <w:rStyle w:val="VerbatimChar"/>
-        </w:rPr>
-        <w:t xml:space="preserve">## minimum:  7.213423e-33</w:t>
-      </w:r>
-    </w:p>
-    <w:p>
-      <w:pPr>
-        <w:pStyle w:val="SourceCode"/>
-      </w:pPr>
-      <w:r>
-        <w:rPr>
-          <w:rStyle w:val="CommentTok"/>
-        </w:rPr>
-        <w:t xml:space="preserve">#more complex function</w:t>
-      </w:r>
-      <w:r>
-        <w:br w:type="textWrapping"/>
-      </w:r>
-      <w:r>
-        <w:rPr>
-          <w:rStyle w:val="NormalTok"/>
-        </w:rPr>
-        <w:t xml:space="preserve">f &lt;-</w:t>
-      </w:r>
-      <w:r>
-        <w:rPr>
-          <w:rStyle w:val="StringTok"/>
-        </w:rPr>
-        <w:t xml:space="preserve"> </w:t>
-      </w:r>
-      <w:r>
-        <w:rPr>
-          <w:rStyle w:val="ControlFlowTok"/>
-        </w:rPr>
-        <w:t xml:space="preserve">function</w:t>
-      </w:r>
-      <w:r>
-        <w:rPr>
-          <w:rStyle w:val="NormalTok"/>
-        </w:rPr>
-        <w:t xml:space="preserve">(x){</w:t>
-      </w:r>
-      <w:r>
-        <w:br w:type="textWrapping"/>
-      </w:r>
-      <w:r>
-        <w:rPr>
-          <w:rStyle w:val="NormalTok"/>
-        </w:rPr>
-        <w:t xml:space="preserve">  </w:t>
-      </w:r>
-      <w:r>
-        <w:rPr>
-          <w:rStyle w:val="KeywordTok"/>
-        </w:rPr>
-        <w:t xml:space="preserve">return</w:t>
-      </w:r>
-      <w:r>
-        <w:rPr>
-          <w:rStyle w:val="NormalTok"/>
-        </w:rPr>
-        <w:t xml:space="preserve">(x</w:t>
-      </w:r>
-      <w:r>
-        <w:rPr>
-          <w:rStyle w:val="OperatorTok"/>
-        </w:rPr>
-        <w:t xml:space="preserve">^</w:t>
-      </w:r>
-      <w:r>
-        <w:rPr>
-          <w:rStyle w:val="DecValTok"/>
-        </w:rPr>
-        <w:t xml:space="preserve">3</w:t>
-      </w:r>
-      <w:r>
-        <w:rPr>
-          <w:rStyle w:val="NormalTok"/>
-        </w:rPr>
-        <w:t xml:space="preserve"> </w:t>
-      </w:r>
-      <w:r>
-        <w:rPr>
-          <w:rStyle w:val="OperatorTok"/>
-        </w:rPr>
-        <w:t xml:space="preserve">-</w:t>
-      </w:r>
-      <w:r>
-        <w:rPr>
-          <w:rStyle w:val="StringTok"/>
-        </w:rPr>
-        <w:t xml:space="preserve"> </w:t>
-      </w:r>
-      <w:r>
-        <w:rPr>
-          <w:rStyle w:val="DecValTok"/>
-        </w:rPr>
-        <w:t xml:space="preserve">9</w:t>
-      </w:r>
-      <w:r>
-        <w:rPr>
-          <w:rStyle w:val="OperatorTok"/>
-        </w:rPr>
-        <w:t xml:space="preserve">*</w:t>
-      </w:r>
-      <w:r>
-        <w:rPr>
-          <w:rStyle w:val="NormalTok"/>
-        </w:rPr>
-        <w:t xml:space="preserve">x)</w:t>
-      </w:r>
-      <w:r>
-        <w:br w:type="textWrapping"/>
-      </w:r>
-      <w:r>
-        <w:rPr>
-          <w:rStyle w:val="NormalTok"/>
-        </w:rPr>
-        <w:t xml:space="preserve">}</w:t>
-      </w:r>
-      <w:r>
-        <w:br w:type="textWrapping"/>
-      </w:r>
-      <w:r>
-        <w:rPr>
-          <w:rStyle w:val="KeywordTok"/>
-        </w:rPr>
-        <w:t xml:space="preserve">curve</w:t>
-      </w:r>
-      <w:r>
-        <w:rPr>
-          <w:rStyle w:val="NormalTok"/>
-        </w:rPr>
-        <w:t xml:space="preserve">(f,</w:t>
-      </w:r>
-      <w:r>
-        <w:rPr>
-          <w:rStyle w:val="OperatorTok"/>
-        </w:rPr>
-        <w:t xml:space="preserve">-</w:t>
-      </w:r>
-      <w:r>
-        <w:rPr>
-          <w:rStyle w:val="DecValTok"/>
-        </w:rPr>
-        <w:t xml:space="preserve">2</w:t>
-      </w:r>
-      <w:r>
-        <w:rPr>
-          <w:rStyle w:val="NormalTok"/>
-        </w:rPr>
-        <w:t xml:space="preserve">,</w:t>
-      </w:r>
-      <w:r>
-        <w:rPr>
-          <w:rStyle w:val="DecValTok"/>
-        </w:rPr>
-        <w:t xml:space="preserve">4</w:t>
-      </w:r>
-      <w:r>
-        <w:rPr>
-          <w:rStyle w:val="NormalTok"/>
-        </w:rPr>
-        <w:t xml:space="preserve">)</w:t>
-      </w:r>
-    </w:p>
-    <w:p>
-      <w:pPr>
-        <w:pStyle w:val="FirstParagraph"/>
-      </w:pPr>
       <w:r>
         <w:drawing>
           <wp:inline>
@@ -2703,21 +2559,161 @@
       </w:pPr>
       <w:r>
         <w:rPr>
+          <w:rStyle w:val="VerbatimChar"/>
+        </w:rPr>
+        <w:t xml:space="preserve">## best x value:  -8.493187e-17 </w:t>
+      </w:r>
+      <w:r>
+        <w:br w:type="textWrapping"/>
+      </w:r>
+      <w:r>
+        <w:rPr>
+          <w:rStyle w:val="VerbatimChar"/>
+        </w:rPr>
+        <w:t xml:space="preserve">## minimum:  7.213423e-33</w:t>
+      </w:r>
+    </w:p>
+    <w:p>
+      <w:pPr>
+        <w:pStyle w:val="SourceCode"/>
+      </w:pPr>
+      <w:r>
+        <w:rPr>
+          <w:rStyle w:val="CommentTok"/>
+        </w:rPr>
+        <w:t xml:space="preserve">#more complex function</w:t>
+      </w:r>
+      <w:r>
+        <w:br w:type="textWrapping"/>
+      </w:r>
+      <w:r>
+        <w:rPr>
+          <w:rStyle w:val="NormalTok"/>
+        </w:rPr>
+        <w:t xml:space="preserve">f &lt;-</w:t>
+      </w:r>
+      <w:r>
+        <w:rPr>
+          <w:rStyle w:val="StringTok"/>
+        </w:rPr>
+        <w:t xml:space="preserve"> </w:t>
+      </w:r>
+      <w:r>
+        <w:rPr>
+          <w:rStyle w:val="ControlFlowTok"/>
+        </w:rPr>
+        <w:t xml:space="preserve">function</w:t>
+      </w:r>
+      <w:r>
+        <w:rPr>
+          <w:rStyle w:val="NormalTok"/>
+        </w:rPr>
+        <w:t xml:space="preserve">(x){</w:t>
+      </w:r>
+      <w:r>
+        <w:br w:type="textWrapping"/>
+      </w:r>
+      <w:r>
+        <w:rPr>
+          <w:rStyle w:val="NormalTok"/>
+        </w:rPr>
+        <w:t xml:space="preserve">  </w:t>
+      </w:r>
+      <w:r>
+        <w:rPr>
           <w:rStyle w:val="KeywordTok"/>
         </w:rPr>
-        <w:t xml:space="preserve">swarm</w:t>
-      </w:r>
-      <w:r>
-        <w:rPr>
-          <w:rStyle w:val="NormalTok"/>
-        </w:rPr>
-        <w:t xml:space="preserve">(</w:t>
+        <w:t xml:space="preserve">return</w:t>
+      </w:r>
+      <w:r>
+        <w:rPr>
+          <w:rStyle w:val="NormalTok"/>
+        </w:rPr>
+        <w:t xml:space="preserve">(x</w:t>
+      </w:r>
+      <w:r>
+        <w:rPr>
+          <w:rStyle w:val="OperatorTok"/>
+        </w:rPr>
+        <w:t xml:space="preserve">^</w:t>
       </w:r>
       <w:r>
         <w:rPr>
           <w:rStyle w:val="DecValTok"/>
         </w:rPr>
-        <w:t xml:space="preserve">10</w:t>
+        <w:t xml:space="preserve">3</w:t>
+      </w:r>
+      <w:r>
+        <w:rPr>
+          <w:rStyle w:val="NormalTok"/>
+        </w:rPr>
+        <w:t xml:space="preserve"> </w:t>
+      </w:r>
+      <w:r>
+        <w:rPr>
+          <w:rStyle w:val="OperatorTok"/>
+        </w:rPr>
+        <w:t xml:space="preserve">-</w:t>
+      </w:r>
+      <w:r>
+        <w:rPr>
+          <w:rStyle w:val="StringTok"/>
+        </w:rPr>
+        <w:t xml:space="preserve"> </w:t>
+      </w:r>
+      <w:r>
+        <w:rPr>
+          <w:rStyle w:val="DecValTok"/>
+        </w:rPr>
+        <w:t xml:space="preserve">9</w:t>
+      </w:r>
+      <w:r>
+        <w:rPr>
+          <w:rStyle w:val="OperatorTok"/>
+        </w:rPr>
+        <w:t xml:space="preserve">*</w:t>
+      </w:r>
+      <w:r>
+        <w:rPr>
+          <w:rStyle w:val="NormalTok"/>
+        </w:rPr>
+        <w:t xml:space="preserve">x)</w:t>
+      </w:r>
+      <w:r>
+        <w:br w:type="textWrapping"/>
+      </w:r>
+      <w:r>
+        <w:rPr>
+          <w:rStyle w:val="NormalTok"/>
+        </w:rPr>
+        <w:t xml:space="preserve">}</w:t>
+      </w:r>
+      <w:r>
+        <w:br w:type="textWrapping"/>
+      </w:r>
+      <w:r>
+        <w:rPr>
+          <w:rStyle w:val="KeywordTok"/>
+        </w:rPr>
+        <w:t xml:space="preserve">curve</w:t>
+      </w:r>
+      <w:r>
+        <w:rPr>
+          <w:rStyle w:val="NormalTok"/>
+        </w:rPr>
+        <w:t xml:space="preserve">(f,</w:t>
+      </w:r>
+      <w:r>
+        <w:rPr>
+          <w:rStyle w:val="OperatorTok"/>
+        </w:rPr>
+        <w:t xml:space="preserve">-</w:t>
+      </w:r>
+      <w:r>
+        <w:rPr>
+          <w:rStyle w:val="DecValTok"/>
+        </w:rPr>
+        <w:t xml:space="preserve">2</w:t>
       </w:r>
       <w:r>
         <w:rPr>
@@ -2727,63 +2723,9 @@
       </w:r>
       <w:r>
         <w:rPr>
-          <w:rStyle w:val="OperatorTok"/>
-        </w:rPr>
-        <w:t xml:space="preserve">-</w:t>
-      </w:r>
-      <w:r>
-        <w:rPr>
           <w:rStyle w:val="DecValTok"/>
         </w:rPr>
-        <w:t xml:space="preserve">2</w:t>
-      </w:r>
-      <w:r>
-        <w:rPr>
-          <w:rStyle w:val="NormalTok"/>
-        </w:rPr>
-        <w:t xml:space="preserve">,</w:t>
-      </w:r>
-      <w:r>
-        <w:rPr>
-          <w:rStyle w:val="DecValTok"/>
-        </w:rPr>
         <w:t xml:space="preserve">4</w:t>
-      </w:r>
-      <w:r>
-        <w:rPr>
-          <w:rStyle w:val="NormalTok"/>
-        </w:rPr>
-        <w:t xml:space="preserve">,.</w:t>
-      </w:r>
-      <w:r>
-        <w:rPr>
-          <w:rStyle w:val="DecValTok"/>
-        </w:rPr>
-        <w:t xml:space="preserve">5</w:t>
-      </w:r>
-      <w:r>
-        <w:rPr>
-          <w:rStyle w:val="NormalTok"/>
-        </w:rPr>
-        <w:t xml:space="preserve">,.</w:t>
-      </w:r>
-      <w:r>
-        <w:rPr>
-          <w:rStyle w:val="DecValTok"/>
-        </w:rPr>
-        <w:t xml:space="preserve">5</w:t>
-      </w:r>
-      <w:r>
-        <w:rPr>
-          <w:rStyle w:val="NormalTok"/>
-        </w:rPr>
-        <w:t xml:space="preserve">,.</w:t>
-      </w:r>
-      <w:r>
-        <w:rPr>
-          <w:rStyle w:val="DecValTok"/>
-        </w:rPr>
-        <w:t xml:space="preserve">5</w:t>
       </w:r>
       <w:r>
         <w:rPr>
@@ -2838,6 +2780,106 @@
           </wp:inline>
         </w:drawing>
       </w:r>
+    </w:p>
+    <w:p>
+      <w:pPr>
+        <w:pStyle w:val="SourceCode"/>
+      </w:pPr>
+      <w:r>
+        <w:rPr>
+          <w:rStyle w:val="KeywordTok"/>
+        </w:rPr>
+        <w:t xml:space="preserve">swarm</w:t>
+      </w:r>
+      <w:r>
+        <w:rPr>
+          <w:rStyle w:val="NormalTok"/>
+        </w:rPr>
+        <w:t xml:space="preserve">(</w:t>
+      </w:r>
+      <w:r>
+        <w:rPr>
+          <w:rStyle w:val="DecValTok"/>
+        </w:rPr>
+        <w:t xml:space="preserve">10</w:t>
+      </w:r>
+      <w:r>
+        <w:rPr>
+          <w:rStyle w:val="NormalTok"/>
+        </w:rPr>
+        <w:t xml:space="preserve">,</w:t>
+      </w:r>
+      <w:r>
+        <w:rPr>
+          <w:rStyle w:val="OperatorTok"/>
+        </w:rPr>
+        <w:t xml:space="preserve">-</w:t>
+      </w:r>
+      <w:r>
+        <w:rPr>
+          <w:rStyle w:val="DecValTok"/>
+        </w:rPr>
+        <w:t xml:space="preserve">2</w:t>
+      </w:r>
+      <w:r>
+        <w:rPr>
+          <w:rStyle w:val="NormalTok"/>
+        </w:rPr>
+        <w:t xml:space="preserve">,</w:t>
+      </w:r>
+      <w:r>
+        <w:rPr>
+          <w:rStyle w:val="DecValTok"/>
+        </w:rPr>
+        <w:t xml:space="preserve">4</w:t>
+      </w:r>
+      <w:r>
+        <w:rPr>
+          <w:rStyle w:val="NormalTok"/>
+        </w:rPr>
+        <w:t xml:space="preserve">,.</w:t>
+      </w:r>
+      <w:r>
+        <w:rPr>
+          <w:rStyle w:val="DecValTok"/>
+        </w:rPr>
+        <w:t xml:space="preserve">5</w:t>
+      </w:r>
+      <w:r>
+        <w:rPr>
+          <w:rStyle w:val="NormalTok"/>
+        </w:rPr>
+        <w:t xml:space="preserve">,.</w:t>
+      </w:r>
+      <w:r>
+        <w:rPr>
+          <w:rStyle w:val="DecValTok"/>
+        </w:rPr>
+        <w:t xml:space="preserve">5</w:t>
+      </w:r>
+      <w:r>
+        <w:rPr>
+          <w:rStyle w:val="NormalTok"/>
+        </w:rPr>
+        <w:t xml:space="preserve">,.</w:t>
+      </w:r>
+      <w:r>
+        <w:rPr>
+          <w:rStyle w:val="DecValTok"/>
+        </w:rPr>
+        <w:t xml:space="preserve">5</w:t>
+      </w:r>
+      <w:r>
+        <w:rPr>
+          <w:rStyle w:val="NormalTok"/>
+        </w:rPr>
+        <w:t xml:space="preserve">)</w:t>
+      </w:r>
+    </w:p>
+    <w:p>
+      <w:pPr>
+        <w:pStyle w:val="FirstParagraph"/>
+      </w:pPr>
       <w:r>
         <w:drawing>
           <wp:inline>
@@ -3149,6 +3191,90 @@
                   </pic:nvPicPr>
                   <pic:blipFill>
                     <a:blip r:embed="rId40"/>
+                    <a:stretch>
+                      <a:fillRect/>
+                    </a:stretch>
+                  </pic:blipFill>
+                  <pic:spPr bwMode="auto">
+                    <a:xfrm>
+                      <a:off x="0" y="0"/>
+                      <a:ext cx="4620126" cy="3696101"/>
+                    </a:xfrm>
+                    <a:prstGeom prst="rect">
+                      <a:avLst/>
+                    </a:prstGeom>
+                    <a:noFill/>
+                    <a:ln w="9525">
+                      <a:noFill/>
+                      <a:headEnd/>
+                      <a:tailEnd/>
+                    </a:ln>
+                  </pic:spPr>
+                </pic:pic>
+              </a:graphicData>
+            </a:graphic>
+          </wp:inline>
+        </w:drawing>
+      </w:r>
+      <w:r>
+        <w:drawing>
+          <wp:inline>
+            <wp:extent cx="4620126" cy="3696101"/>
+            <wp:effectExtent b="0" l="0" r="0" t="0"/>
+            <wp:docPr descr="" title="" id="1" name="Picture"/>
+            <a:graphic>
+              <a:graphicData uri="http://schemas.openxmlformats.org/drawingml/2006/picture">
+                <pic:pic>
+                  <pic:nvPicPr>
+                    <pic:cNvPr descr="ParticleSwarm_files/figure-docx/algorithm-21.png" id="0" name="Picture"/>
+                    <pic:cNvPicPr>
+                      <a:picLocks noChangeArrowheads="1" noChangeAspect="1"/>
+                    </pic:cNvPicPr>
+                  </pic:nvPicPr>
+                  <pic:blipFill>
+                    <a:blip r:embed="rId41"/>
+                    <a:stretch>
+                      <a:fillRect/>
+                    </a:stretch>
+                  </pic:blipFill>
+                  <pic:spPr bwMode="auto">
+                    <a:xfrm>
+                      <a:off x="0" y="0"/>
+                      <a:ext cx="4620126" cy="3696101"/>
+                    </a:xfrm>
+                    <a:prstGeom prst="rect">
+                      <a:avLst/>
+                    </a:prstGeom>
+                    <a:noFill/>
+                    <a:ln w="9525">
+                      <a:noFill/>
+                      <a:headEnd/>
+                      <a:tailEnd/>
+                    </a:ln>
+                  </pic:spPr>
+                </pic:pic>
+              </a:graphicData>
+            </a:graphic>
+          </wp:inline>
+        </w:drawing>
+      </w:r>
+      <w:r>
+        <w:drawing>
+          <wp:inline>
+            <wp:extent cx="4620126" cy="3696101"/>
+            <wp:effectExtent b="0" l="0" r="0" t="0"/>
+            <wp:docPr descr="" title="" id="1" name="Picture"/>
+            <a:graphic>
+              <a:graphicData uri="http://schemas.openxmlformats.org/drawingml/2006/picture">
+                <pic:pic>
+                  <pic:nvPicPr>
+                    <pic:cNvPr descr="ParticleSwarm_files/figure-docx/algorithm-22.png" id="0" name="Picture"/>
+                    <pic:cNvPicPr>
+                      <a:picLocks noChangeArrowheads="1" noChangeAspect="1"/>
+                    </pic:cNvPicPr>
+                  </pic:nvPicPr>
+                  <pic:blipFill>
+                    <a:blip r:embed="rId42"/>
                     <a:stretch>
                       <a:fillRect/>
                     </a:stretch>
@@ -3303,7 +3429,7 @@
     </w:lvl>
   </w:abstractNum>
   <w:abstractNum w:abstractNumId="990">
-    <w:nsid w:val="c94481e7"/>
+    <w:nsid w:val="ea63233a"/>
     <w:multiLevelType w:val="multilevel"/>
     <w:lvl w:ilvl="0">
       <w:numFmt w:val="bullet"/>

</xml_diff>